<commit_message>
cloude practicionar modeule 5
</commit_message>
<xml_diff>
--- a/AWS Cloude Practicionar.docx
+++ b/AWS Cloude Practicionar.docx
@@ -2503,7 +2503,12 @@
         <w:t>Cost</w:t>
       </w:r>
       <w:r>
-        <w:t>: Low-cost archival storage.</w:t>
+        <w:t>: Low-cost archival stora</w:t>
+      </w:r>
+      <w:bookmarkStart w:id="0" w:name="_GoBack"/>
+      <w:bookmarkEnd w:id="0"/>
+      <w:r>
+        <w:t>ge.</w:t>
       </w:r>
     </w:p>
     <w:p>
@@ -3865,9 +3870,525 @@
       </w:r>
     </w:p>
     <w:p>
-      <w:bookmarkStart w:id="0" w:name="_GoBack"/>
-      <w:bookmarkEnd w:id="0"/>
-    </w:p>
+      <w:pPr>
+        <w:pStyle w:val="Heading1"/>
+        <w:shd w:val="clear" w:color="auto" w:fill="FFFFFF"/>
+        <w:spacing w:before="0"/>
+        <w:rPr>
+          <w:rFonts w:ascii="Arial" w:hAnsi="Arial" w:cs="Arial"/>
+          <w:color w:val="1F1F1F"/>
+        </w:rPr>
+      </w:pPr>
+      <w:r>
+        <w:rPr>
+          <w:rFonts w:ascii="Arial" w:hAnsi="Arial" w:cs="Arial"/>
+          <w:color w:val="1F1F1F"/>
+        </w:rPr>
+        <w:t>Additional Database Services</w:t>
+      </w:r>
+    </w:p>
+    <w:p>
+      <w:pPr>
+        <w:pStyle w:val="Heading3"/>
+        <w:shd w:val="clear" w:color="auto" w:fill="FFFFFF"/>
+        <w:rPr>
+          <w:rFonts w:ascii="Arial" w:hAnsi="Arial" w:cs="Arial"/>
+          <w:color w:val="1F1F1F"/>
+        </w:rPr>
+      </w:pPr>
+      <w:r>
+        <w:rPr>
+          <w:rStyle w:val="Strong"/>
+          <w:rFonts w:ascii="unset" w:hAnsi="unset" w:cs="Arial"/>
+          <w:b w:val="0"/>
+          <w:bCs w:val="0"/>
+          <w:color w:val="1F1F1F"/>
+        </w:rPr>
+        <w:t xml:space="preserve">Amazon </w:t>
+      </w:r>
+      <w:proofErr w:type="spellStart"/>
+      <w:r>
+        <w:rPr>
+          <w:rStyle w:val="Strong"/>
+          <w:rFonts w:ascii="unset" w:hAnsi="unset" w:cs="Arial"/>
+          <w:b w:val="0"/>
+          <w:bCs w:val="0"/>
+          <w:color w:val="1F1F1F"/>
+        </w:rPr>
+        <w:t>DocumentDB</w:t>
+      </w:r>
+      <w:proofErr w:type="spellEnd"/>
+    </w:p>
+    <w:p>
+      <w:pPr>
+        <w:pStyle w:val="NormalWeb"/>
+        <w:shd w:val="clear" w:color="auto" w:fill="FFFFFF"/>
+        <w:spacing w:before="0" w:beforeAutospacing="0"/>
+        <w:rPr>
+          <w:rFonts w:ascii="Arial" w:hAnsi="Arial" w:cs="Arial"/>
+          <w:color w:val="1F1F1F"/>
+          <w:sz w:val="21"/>
+          <w:szCs w:val="21"/>
+        </w:rPr>
+      </w:pPr>
+      <w:hyperlink r:id="rId5" w:tgtFrame="_blank" w:history="1">
+        <w:r>
+          <w:rPr>
+            <w:rStyle w:val="Strong"/>
+            <w:rFonts w:ascii="unset" w:eastAsiaTheme="majorEastAsia" w:hAnsi="unset" w:cs="Arial"/>
+            <w:color w:val="0000FF"/>
+            <w:sz w:val="21"/>
+            <w:szCs w:val="21"/>
+            <w:u w:val="single"/>
+          </w:rPr>
+          <w:t xml:space="preserve">Amazon </w:t>
+        </w:r>
+        <w:proofErr w:type="spellStart"/>
+        <w:r>
+          <w:rPr>
+            <w:rStyle w:val="Strong"/>
+            <w:rFonts w:ascii="unset" w:eastAsiaTheme="majorEastAsia" w:hAnsi="unset" w:cs="Arial"/>
+            <w:color w:val="0000FF"/>
+            <w:sz w:val="21"/>
+            <w:szCs w:val="21"/>
+            <w:u w:val="single"/>
+          </w:rPr>
+          <w:t>DocumentDB</w:t>
+        </w:r>
+        <w:proofErr w:type="spellEnd"/>
+      </w:hyperlink>
+      <w:r>
+        <w:rPr>
+          <w:rFonts w:ascii="Arial" w:hAnsi="Arial" w:cs="Arial"/>
+          <w:color w:val="1F1F1F"/>
+          <w:sz w:val="21"/>
+          <w:szCs w:val="21"/>
+        </w:rPr>
+        <w:t> is a document database service that supports MongoDB workloads. (MongoDB is a document database program.)</w:t>
+      </w:r>
+    </w:p>
+    <w:p>
+      <w:pPr>
+        <w:pStyle w:val="Heading3"/>
+        <w:shd w:val="clear" w:color="auto" w:fill="FFFFFF"/>
+        <w:rPr>
+          <w:rFonts w:ascii="Arial" w:hAnsi="Arial" w:cs="Arial"/>
+          <w:color w:val="1F1F1F"/>
+          <w:sz w:val="27"/>
+          <w:szCs w:val="27"/>
+        </w:rPr>
+      </w:pPr>
+      <w:r>
+        <w:rPr>
+          <w:rStyle w:val="Strong"/>
+          <w:rFonts w:ascii="unset" w:hAnsi="unset" w:cs="Arial"/>
+          <w:b w:val="0"/>
+          <w:bCs w:val="0"/>
+          <w:color w:val="1F1F1F"/>
+        </w:rPr>
+        <w:lastRenderedPageBreak/>
+        <w:t>Amazon Neptune</w:t>
+      </w:r>
+    </w:p>
+    <w:p>
+      <w:pPr>
+        <w:pStyle w:val="NormalWeb"/>
+        <w:shd w:val="clear" w:color="auto" w:fill="FFFFFF"/>
+        <w:spacing w:before="0" w:beforeAutospacing="0"/>
+        <w:rPr>
+          <w:rFonts w:ascii="Arial" w:hAnsi="Arial" w:cs="Arial"/>
+          <w:color w:val="1F1F1F"/>
+          <w:sz w:val="21"/>
+          <w:szCs w:val="21"/>
+        </w:rPr>
+      </w:pPr>
+      <w:hyperlink r:id="rId6" w:tgtFrame="_blank" w:history="1">
+        <w:r>
+          <w:rPr>
+            <w:rStyle w:val="Strong"/>
+            <w:rFonts w:ascii="unset" w:eastAsiaTheme="majorEastAsia" w:hAnsi="unset" w:cs="Arial"/>
+            <w:color w:val="0000FF"/>
+            <w:sz w:val="21"/>
+            <w:szCs w:val="21"/>
+            <w:u w:val="single"/>
+          </w:rPr>
+          <w:t>Amazon Neptune</w:t>
+        </w:r>
+      </w:hyperlink>
+      <w:r>
+        <w:rPr>
+          <w:rFonts w:ascii="Arial" w:hAnsi="Arial" w:cs="Arial"/>
+          <w:color w:val="1F1F1F"/>
+          <w:sz w:val="21"/>
+          <w:szCs w:val="21"/>
+        </w:rPr>
+        <w:t> is a graph database service. </w:t>
+      </w:r>
+    </w:p>
+    <w:p>
+      <w:pPr>
+        <w:pStyle w:val="NormalWeb"/>
+        <w:shd w:val="clear" w:color="auto" w:fill="FFFFFF"/>
+        <w:spacing w:before="0" w:beforeAutospacing="0"/>
+        <w:rPr>
+          <w:rFonts w:ascii="Arial" w:hAnsi="Arial" w:cs="Arial"/>
+          <w:color w:val="1F1F1F"/>
+          <w:sz w:val="21"/>
+          <w:szCs w:val="21"/>
+        </w:rPr>
+      </w:pPr>
+      <w:r>
+        <w:rPr>
+          <w:rFonts w:ascii="Arial" w:hAnsi="Arial" w:cs="Arial"/>
+          <w:color w:val="1F1F1F"/>
+          <w:sz w:val="21"/>
+          <w:szCs w:val="21"/>
+        </w:rPr>
+        <w:t>You can use Amazon Neptune to build and run applications that work with highly connected datasets, such as recommendation engines, fraud detection, and knowledge graphs.</w:t>
+      </w:r>
+    </w:p>
+    <w:p>
+      <w:pPr>
+        <w:pStyle w:val="Heading3"/>
+        <w:shd w:val="clear" w:color="auto" w:fill="FFFFFF"/>
+        <w:rPr>
+          <w:rFonts w:ascii="Arial" w:hAnsi="Arial" w:cs="Arial"/>
+          <w:color w:val="1F1F1F"/>
+          <w:sz w:val="27"/>
+          <w:szCs w:val="27"/>
+        </w:rPr>
+      </w:pPr>
+      <w:r>
+        <w:rPr>
+          <w:rStyle w:val="Strong"/>
+          <w:rFonts w:ascii="unset" w:hAnsi="unset" w:cs="Arial"/>
+          <w:b w:val="0"/>
+          <w:bCs w:val="0"/>
+          <w:color w:val="1F1F1F"/>
+        </w:rPr>
+        <w:t xml:space="preserve">Amazon Quantum Ledger Database (Amazon QLDB) </w:t>
+      </w:r>
+    </w:p>
+    <w:p>
+      <w:pPr>
+        <w:pStyle w:val="NormalWeb"/>
+        <w:shd w:val="clear" w:color="auto" w:fill="FFFFFF"/>
+        <w:spacing w:before="0" w:beforeAutospacing="0"/>
+        <w:rPr>
+          <w:rFonts w:ascii="Arial" w:hAnsi="Arial" w:cs="Arial"/>
+          <w:color w:val="1F1F1F"/>
+          <w:sz w:val="21"/>
+          <w:szCs w:val="21"/>
+        </w:rPr>
+      </w:pPr>
+      <w:hyperlink r:id="rId7" w:tgtFrame="_blank" w:history="1">
+        <w:r>
+          <w:rPr>
+            <w:rStyle w:val="Strong"/>
+            <w:rFonts w:ascii="unset" w:eastAsiaTheme="majorEastAsia" w:hAnsi="unset" w:cs="Arial"/>
+            <w:color w:val="0000FF"/>
+            <w:sz w:val="21"/>
+            <w:szCs w:val="21"/>
+            <w:u w:val="single"/>
+          </w:rPr>
+          <w:t>Amazon Quantum Ledger Database (Amazon QLDB)</w:t>
+        </w:r>
+      </w:hyperlink>
+      <w:r>
+        <w:rPr>
+          <w:rFonts w:ascii="Arial" w:hAnsi="Arial" w:cs="Arial"/>
+          <w:color w:val="1F1F1F"/>
+          <w:sz w:val="21"/>
+          <w:szCs w:val="21"/>
+        </w:rPr>
+        <w:t> is a ledger database service. </w:t>
+      </w:r>
+    </w:p>
+    <w:p>
+      <w:pPr>
+        <w:pStyle w:val="NormalWeb"/>
+        <w:shd w:val="clear" w:color="auto" w:fill="FFFFFF"/>
+        <w:spacing w:before="0" w:beforeAutospacing="0"/>
+        <w:rPr>
+          <w:rFonts w:ascii="Arial" w:hAnsi="Arial" w:cs="Arial"/>
+          <w:color w:val="1F1F1F"/>
+          <w:sz w:val="21"/>
+          <w:szCs w:val="21"/>
+        </w:rPr>
+      </w:pPr>
+      <w:r>
+        <w:rPr>
+          <w:rFonts w:ascii="Arial" w:hAnsi="Arial" w:cs="Arial"/>
+          <w:color w:val="1F1F1F"/>
+          <w:sz w:val="21"/>
+          <w:szCs w:val="21"/>
+        </w:rPr>
+        <w:t>You can use Amazon QLDB to review a complete history of all the changes that have been made to your application data.</w:t>
+      </w:r>
+    </w:p>
+    <w:p>
+      <w:pPr>
+        <w:pStyle w:val="Heading3"/>
+        <w:shd w:val="clear" w:color="auto" w:fill="FFFFFF"/>
+        <w:rPr>
+          <w:rFonts w:ascii="Arial" w:hAnsi="Arial" w:cs="Arial"/>
+          <w:color w:val="1F1F1F"/>
+          <w:sz w:val="27"/>
+          <w:szCs w:val="27"/>
+        </w:rPr>
+      </w:pPr>
+      <w:r>
+        <w:rPr>
+          <w:rStyle w:val="Strong"/>
+          <w:rFonts w:ascii="unset" w:hAnsi="unset" w:cs="Arial"/>
+          <w:b w:val="0"/>
+          <w:bCs w:val="0"/>
+          <w:color w:val="1F1F1F"/>
+        </w:rPr>
+        <w:t>Amazon Managed Blockchain</w:t>
+      </w:r>
+    </w:p>
+    <w:p>
+      <w:pPr>
+        <w:pStyle w:val="NormalWeb"/>
+        <w:shd w:val="clear" w:color="auto" w:fill="FFFFFF"/>
+        <w:spacing w:before="0" w:beforeAutospacing="0"/>
+        <w:rPr>
+          <w:rFonts w:ascii="Arial" w:hAnsi="Arial" w:cs="Arial"/>
+          <w:color w:val="1F1F1F"/>
+          <w:sz w:val="21"/>
+          <w:szCs w:val="21"/>
+        </w:rPr>
+      </w:pPr>
+      <w:hyperlink r:id="rId8" w:tgtFrame="_blank" w:history="1">
+        <w:r>
+          <w:rPr>
+            <w:rStyle w:val="Strong"/>
+            <w:rFonts w:ascii="unset" w:eastAsiaTheme="majorEastAsia" w:hAnsi="unset" w:cs="Arial"/>
+            <w:color w:val="0000FF"/>
+            <w:sz w:val="21"/>
+            <w:szCs w:val="21"/>
+            <w:u w:val="single"/>
+          </w:rPr>
+          <w:t>Amazon Managed Blockchain</w:t>
+        </w:r>
+      </w:hyperlink>
+      <w:r>
+        <w:rPr>
+          <w:rFonts w:ascii="Arial" w:hAnsi="Arial" w:cs="Arial"/>
+          <w:color w:val="1F1F1F"/>
+          <w:sz w:val="21"/>
+          <w:szCs w:val="21"/>
+        </w:rPr>
+        <w:t> is a service that you can use to create and manage blockchain networks with open-source frameworks. </w:t>
+      </w:r>
+    </w:p>
+    <w:p>
+      <w:pPr>
+        <w:pStyle w:val="NormalWeb"/>
+        <w:shd w:val="clear" w:color="auto" w:fill="FFFFFF"/>
+        <w:spacing w:before="0" w:beforeAutospacing="0"/>
+        <w:rPr>
+          <w:rFonts w:ascii="Arial" w:hAnsi="Arial" w:cs="Arial"/>
+          <w:color w:val="1F1F1F"/>
+          <w:sz w:val="21"/>
+          <w:szCs w:val="21"/>
+        </w:rPr>
+      </w:pPr>
+      <w:r>
+        <w:rPr>
+          <w:rFonts w:ascii="Arial" w:hAnsi="Arial" w:cs="Arial"/>
+          <w:color w:val="1F1F1F"/>
+          <w:sz w:val="21"/>
+          <w:szCs w:val="21"/>
+        </w:rPr>
+        <w:t>Blockchain is a distributed ledger system that lets multiple parties run transactions and share data without a central authority.</w:t>
+      </w:r>
+    </w:p>
+    <w:p>
+      <w:pPr>
+        <w:pStyle w:val="Heading3"/>
+        <w:shd w:val="clear" w:color="auto" w:fill="FFFFFF"/>
+        <w:rPr>
+          <w:rFonts w:ascii="Arial" w:hAnsi="Arial" w:cs="Arial"/>
+          <w:color w:val="1F1F1F"/>
+          <w:sz w:val="27"/>
+          <w:szCs w:val="27"/>
+        </w:rPr>
+      </w:pPr>
+      <w:r>
+        <w:rPr>
+          <w:rStyle w:val="Strong"/>
+          <w:rFonts w:ascii="unset" w:hAnsi="unset" w:cs="Arial"/>
+          <w:b w:val="0"/>
+          <w:bCs w:val="0"/>
+          <w:color w:val="1F1F1F"/>
+        </w:rPr>
+        <w:t xml:space="preserve">Amazon </w:t>
+      </w:r>
+      <w:proofErr w:type="spellStart"/>
+      <w:r>
+        <w:rPr>
+          <w:rStyle w:val="Strong"/>
+          <w:rFonts w:ascii="unset" w:hAnsi="unset" w:cs="Arial"/>
+          <w:b w:val="0"/>
+          <w:bCs w:val="0"/>
+          <w:color w:val="1F1F1F"/>
+        </w:rPr>
+        <w:t>ElastiCache</w:t>
+      </w:r>
+      <w:proofErr w:type="spellEnd"/>
+    </w:p>
+    <w:p>
+      <w:pPr>
+        <w:pStyle w:val="NormalWeb"/>
+        <w:shd w:val="clear" w:color="auto" w:fill="FFFFFF"/>
+        <w:spacing w:before="0" w:beforeAutospacing="0"/>
+        <w:rPr>
+          <w:rFonts w:ascii="Arial" w:hAnsi="Arial" w:cs="Arial"/>
+          <w:color w:val="1F1F1F"/>
+          <w:sz w:val="21"/>
+          <w:szCs w:val="21"/>
+        </w:rPr>
+      </w:pPr>
+      <w:hyperlink r:id="rId9" w:tgtFrame="_blank" w:history="1">
+        <w:r>
+          <w:rPr>
+            <w:rStyle w:val="Strong"/>
+            <w:rFonts w:ascii="unset" w:eastAsiaTheme="majorEastAsia" w:hAnsi="unset" w:cs="Arial"/>
+            <w:color w:val="0000FF"/>
+            <w:sz w:val="21"/>
+            <w:szCs w:val="21"/>
+            <w:u w:val="single"/>
+          </w:rPr>
+          <w:t xml:space="preserve">Amazon </w:t>
+        </w:r>
+        <w:proofErr w:type="spellStart"/>
+        <w:r>
+          <w:rPr>
+            <w:rStyle w:val="Strong"/>
+            <w:rFonts w:ascii="unset" w:eastAsiaTheme="majorEastAsia" w:hAnsi="unset" w:cs="Arial"/>
+            <w:color w:val="0000FF"/>
+            <w:sz w:val="21"/>
+            <w:szCs w:val="21"/>
+            <w:u w:val="single"/>
+          </w:rPr>
+          <w:t>ElastiCache</w:t>
+        </w:r>
+        <w:proofErr w:type="spellEnd"/>
+      </w:hyperlink>
+      <w:r>
+        <w:rPr>
+          <w:rFonts w:ascii="Arial" w:hAnsi="Arial" w:cs="Arial"/>
+          <w:color w:val="1F1F1F"/>
+          <w:sz w:val="21"/>
+          <w:szCs w:val="21"/>
+        </w:rPr>
+        <w:t> is a service that adds caching layers on top of your databases to help improve the read times of common requests. </w:t>
+      </w:r>
+    </w:p>
+    <w:p>
+      <w:pPr>
+        <w:pStyle w:val="NormalWeb"/>
+        <w:shd w:val="clear" w:color="auto" w:fill="FFFFFF"/>
+        <w:spacing w:before="0" w:beforeAutospacing="0"/>
+        <w:rPr>
+          <w:rFonts w:ascii="Arial" w:hAnsi="Arial" w:cs="Arial"/>
+          <w:color w:val="1F1F1F"/>
+          <w:sz w:val="21"/>
+          <w:szCs w:val="21"/>
+        </w:rPr>
+      </w:pPr>
+      <w:r>
+        <w:rPr>
+          <w:rFonts w:ascii="Arial" w:hAnsi="Arial" w:cs="Arial"/>
+          <w:color w:val="1F1F1F"/>
+          <w:sz w:val="21"/>
+          <w:szCs w:val="21"/>
+        </w:rPr>
+        <w:t>It supports two types of data stores: Redis and Memcached.</w:t>
+      </w:r>
+    </w:p>
+    <w:p>
+      <w:pPr>
+        <w:pStyle w:val="Heading3"/>
+        <w:shd w:val="clear" w:color="auto" w:fill="FFFFFF"/>
+        <w:rPr>
+          <w:rFonts w:ascii="Arial" w:hAnsi="Arial" w:cs="Arial"/>
+          <w:color w:val="1F1F1F"/>
+          <w:sz w:val="27"/>
+          <w:szCs w:val="27"/>
+        </w:rPr>
+      </w:pPr>
+      <w:r>
+        <w:rPr>
+          <w:rStyle w:val="Strong"/>
+          <w:rFonts w:ascii="unset" w:hAnsi="unset" w:cs="Arial"/>
+          <w:b w:val="0"/>
+          <w:bCs w:val="0"/>
+          <w:color w:val="1F1F1F"/>
+        </w:rPr>
+        <w:t>Amazon DynamoDB Accelerator</w:t>
+      </w:r>
+    </w:p>
+    <w:p>
+      <w:pPr>
+        <w:pStyle w:val="NormalWeb"/>
+        <w:shd w:val="clear" w:color="auto" w:fill="FFFFFF"/>
+        <w:spacing w:before="0" w:beforeAutospacing="0"/>
+        <w:rPr>
+          <w:rFonts w:ascii="Arial" w:hAnsi="Arial" w:cs="Arial"/>
+          <w:color w:val="1F1F1F"/>
+          <w:sz w:val="21"/>
+          <w:szCs w:val="21"/>
+        </w:rPr>
+      </w:pPr>
+      <w:hyperlink r:id="rId10" w:tgtFrame="_blank" w:history="1">
+        <w:r>
+          <w:rPr>
+            <w:rStyle w:val="Strong"/>
+            <w:rFonts w:ascii="unset" w:eastAsiaTheme="majorEastAsia" w:hAnsi="unset" w:cs="Arial"/>
+            <w:color w:val="0000FF"/>
+            <w:sz w:val="21"/>
+            <w:szCs w:val="21"/>
+            <w:u w:val="single"/>
+          </w:rPr>
+          <w:t>Amazon DynamoDB Accelerator (DAX)</w:t>
+        </w:r>
+      </w:hyperlink>
+      <w:r>
+        <w:rPr>
+          <w:rFonts w:ascii="Arial" w:hAnsi="Arial" w:cs="Arial"/>
+          <w:color w:val="1F1F1F"/>
+          <w:sz w:val="21"/>
+          <w:szCs w:val="21"/>
+        </w:rPr>
+        <w:t> is an in-memory cache for DynamoDB. </w:t>
+      </w:r>
+    </w:p>
+    <w:p>
+      <w:pPr>
+        <w:pStyle w:val="NormalWeb"/>
+        <w:shd w:val="clear" w:color="auto" w:fill="FFFFFF"/>
+        <w:spacing w:before="0" w:beforeAutospacing="0"/>
+        <w:rPr>
+          <w:rFonts w:ascii="Arial" w:hAnsi="Arial" w:cs="Arial"/>
+          <w:color w:val="1F1F1F"/>
+          <w:sz w:val="21"/>
+          <w:szCs w:val="21"/>
+        </w:rPr>
+      </w:pPr>
+      <w:r>
+        <w:rPr>
+          <w:rFonts w:ascii="Arial" w:hAnsi="Arial" w:cs="Arial"/>
+          <w:color w:val="1F1F1F"/>
+          <w:sz w:val="21"/>
+          <w:szCs w:val="21"/>
+        </w:rPr>
+        <w:t>It helps improve response times from single-digit milliseconds to microseconds.</w:t>
+      </w:r>
+    </w:p>
+    <w:p/>
     <w:sectPr>
       <w:pgSz w:w="12240" w:h="15840"/>
       <w:pgMar w:top="1440" w:right="1440" w:bottom="1440" w:left="1440" w:header="720" w:footer="720" w:gutter="0"/>

</xml_diff>